<commit_message>
0.0.2 - Fixed some NPEs - Trying a new README.md
</commit_message>
<xml_diff>
--- a/Alarm Link.docx
+++ b/Alarm Link.docx
@@ -9,6 +9,8 @@
       <w:r>
         <w:t>Alarm Link</w:t>
       </w:r>
+      <w:bookmarkStart w:id="0" w:name="_GoBack"/>
+      <w:bookmarkEnd w:id="0"/>
     </w:p>
     <w:p>
       <w:pPr>
@@ -70,7 +72,7 @@
           <w:r>
             <w:fldChar w:fldCharType="separate"/>
           </w:r>
-          <w:hyperlink w:anchor="_Toc456677160" w:history="1">
+          <w:hyperlink w:anchor="_Toc456771139" w:history="1">
             <w:r>
               <w:rPr>
                 <w:rStyle w:val="Hyperlink"/>
@@ -97,7 +99,7 @@
                 <w:noProof/>
                 <w:webHidden/>
               </w:rPr>
-              <w:instrText xml:space="preserve"> PAGEREF _Toc456677160 \h </w:instrText>
+              <w:instrText xml:space="preserve"> PAGEREF _Toc456771139 \h </w:instrText>
             </w:r>
             <w:r>
               <w:rPr>
@@ -140,7 +142,7 @@
               <w:szCs w:val="22"/>
             </w:rPr>
           </w:pPr>
-          <w:hyperlink w:anchor="_Toc456677161" w:history="1">
+          <w:hyperlink w:anchor="_Toc456771140" w:history="1">
             <w:r>
               <w:rPr>
                 <w:rStyle w:val="Hyperlink"/>
@@ -167,7 +169,7 @@
                 <w:noProof/>
                 <w:webHidden/>
               </w:rPr>
-              <w:instrText xml:space="preserve"> PAGEREF _Toc456677161 \h </w:instrText>
+              <w:instrText xml:space="preserve"> PAGEREF _Toc456771140 \h </w:instrText>
             </w:r>
             <w:r>
               <w:rPr>
@@ -210,7 +212,7 @@
               <w:szCs w:val="22"/>
             </w:rPr>
           </w:pPr>
-          <w:hyperlink w:anchor="_Toc456677162" w:history="1">
+          <w:hyperlink w:anchor="_Toc456771141" w:history="1">
             <w:r>
               <w:rPr>
                 <w:rStyle w:val="Hyperlink"/>
@@ -237,7 +239,7 @@
                 <w:noProof/>
                 <w:webHidden/>
               </w:rPr>
-              <w:instrText xml:space="preserve"> PAGEREF _Toc456677162 \h </w:instrText>
+              <w:instrText xml:space="preserve"> PAGEREF _Toc456771141 \h </w:instrText>
             </w:r>
             <w:r>
               <w:rPr>
@@ -280,7 +282,7 @@
               <w:szCs w:val="22"/>
             </w:rPr>
           </w:pPr>
-          <w:hyperlink w:anchor="_Toc456677163" w:history="1">
+          <w:hyperlink w:anchor="_Toc456771142" w:history="1">
             <w:r>
               <w:rPr>
                 <w:rStyle w:val="Hyperlink"/>
@@ -307,7 +309,7 @@
                 <w:noProof/>
                 <w:webHidden/>
               </w:rPr>
-              <w:instrText xml:space="preserve"> PAGEREF _Toc456677163 \h </w:instrText>
+              <w:instrText xml:space="preserve"> PAGEREF _Toc456771142 \h </w:instrText>
             </w:r>
             <w:r>
               <w:rPr>
@@ -350,7 +352,7 @@
               <w:szCs w:val="22"/>
             </w:rPr>
           </w:pPr>
-          <w:hyperlink w:anchor="_Toc456677164" w:history="1">
+          <w:hyperlink w:anchor="_Toc456771143" w:history="1">
             <w:r>
               <w:rPr>
                 <w:rStyle w:val="Hyperlink"/>
@@ -377,7 +379,7 @@
                 <w:noProof/>
                 <w:webHidden/>
               </w:rPr>
-              <w:instrText xml:space="preserve"> PAGEREF _Toc456677164 \h </w:instrText>
+              <w:instrText xml:space="preserve"> PAGEREF _Toc456771143 \h </w:instrText>
             </w:r>
             <w:r>
               <w:rPr>
@@ -420,7 +422,7 @@
               <w:szCs w:val="22"/>
             </w:rPr>
           </w:pPr>
-          <w:hyperlink w:anchor="_Toc456677165" w:history="1">
+          <w:hyperlink w:anchor="_Toc456771144" w:history="1">
             <w:r>
               <w:rPr>
                 <w:rStyle w:val="Hyperlink"/>
@@ -447,7 +449,7 @@
                 <w:noProof/>
                 <w:webHidden/>
               </w:rPr>
-              <w:instrText xml:space="preserve"> PAGEREF _Toc456677165 \h </w:instrText>
+              <w:instrText xml:space="preserve"> PAGEREF _Toc456771144 \h </w:instrText>
             </w:r>
             <w:r>
               <w:rPr>
@@ -490,7 +492,7 @@
               <w:szCs w:val="22"/>
             </w:rPr>
           </w:pPr>
-          <w:hyperlink w:anchor="_Toc456677166" w:history="1">
+          <w:hyperlink w:anchor="_Toc456771145" w:history="1">
             <w:r>
               <w:rPr>
                 <w:rStyle w:val="Hyperlink"/>
@@ -517,7 +519,7 @@
                 <w:noProof/>
                 <w:webHidden/>
               </w:rPr>
-              <w:instrText xml:space="preserve"> PAGEREF _Toc456677166 \h </w:instrText>
+              <w:instrText xml:space="preserve"> PAGEREF _Toc456771145 \h </w:instrText>
             </w:r>
             <w:r>
               <w:rPr>
@@ -560,7 +562,7 @@
               <w:szCs w:val="22"/>
             </w:rPr>
           </w:pPr>
-          <w:hyperlink w:anchor="_Toc456677167" w:history="1">
+          <w:hyperlink w:anchor="_Toc456771146" w:history="1">
             <w:r>
               <w:rPr>
                 <w:rStyle w:val="Hyperlink"/>
@@ -587,7 +589,7 @@
                 <w:noProof/>
                 <w:webHidden/>
               </w:rPr>
-              <w:instrText xml:space="preserve"> PAGEREF _Toc456677167 \h </w:instrText>
+              <w:instrText xml:space="preserve"> PAGEREF _Toc456771146 \h </w:instrText>
             </w:r>
             <w:r>
               <w:rPr>
@@ -630,7 +632,7 @@
               <w:szCs w:val="22"/>
             </w:rPr>
           </w:pPr>
-          <w:hyperlink w:anchor="_Toc456677168" w:history="1">
+          <w:hyperlink w:anchor="_Toc456771147" w:history="1">
             <w:r>
               <w:rPr>
                 <w:rStyle w:val="Hyperlink"/>
@@ -657,7 +659,7 @@
                 <w:noProof/>
                 <w:webHidden/>
               </w:rPr>
-              <w:instrText xml:space="preserve"> PAGEREF _Toc456677168 \h </w:instrText>
+              <w:instrText xml:space="preserve"> PAGEREF _Toc456771147 \h </w:instrText>
             </w:r>
             <w:r>
               <w:rPr>
@@ -700,7 +702,7 @@
               <w:szCs w:val="22"/>
             </w:rPr>
           </w:pPr>
-          <w:hyperlink w:anchor="_Toc456677169" w:history="1">
+          <w:hyperlink w:anchor="_Toc456771148" w:history="1">
             <w:r>
               <w:rPr>
                 <w:rStyle w:val="Hyperlink"/>
@@ -727,7 +729,7 @@
                 <w:noProof/>
                 <w:webHidden/>
               </w:rPr>
-              <w:instrText xml:space="preserve"> PAGEREF _Toc456677169 \h </w:instrText>
+              <w:instrText xml:space="preserve"> PAGEREF _Toc456771148 \h </w:instrText>
             </w:r>
             <w:r>
               <w:rPr>
@@ -770,7 +772,7 @@
               <w:szCs w:val="22"/>
             </w:rPr>
           </w:pPr>
-          <w:hyperlink w:anchor="_Toc456677170" w:history="1">
+          <w:hyperlink w:anchor="_Toc456771149" w:history="1">
             <w:r>
               <w:rPr>
                 <w:rStyle w:val="Hyperlink"/>
@@ -797,7 +799,7 @@
                 <w:noProof/>
                 <w:webHidden/>
               </w:rPr>
-              <w:instrText xml:space="preserve"> PAGEREF _Toc456677170 \h </w:instrText>
+              <w:instrText xml:space="preserve"> PAGEREF _Toc456771149 \h </w:instrText>
             </w:r>
             <w:r>
               <w:rPr>
@@ -840,7 +842,7 @@
               <w:szCs w:val="22"/>
             </w:rPr>
           </w:pPr>
-          <w:hyperlink w:anchor="_Toc456677171" w:history="1">
+          <w:hyperlink w:anchor="_Toc456771150" w:history="1">
             <w:r>
               <w:rPr>
                 <w:rStyle w:val="Hyperlink"/>
@@ -867,7 +869,7 @@
                 <w:noProof/>
                 <w:webHidden/>
               </w:rPr>
-              <w:instrText xml:space="preserve"> PAGEREF _Toc456677171 \h </w:instrText>
+              <w:instrText xml:space="preserve"> PAGEREF _Toc456771150 \h </w:instrText>
             </w:r>
             <w:r>
               <w:rPr>
@@ -910,7 +912,7 @@
               <w:szCs w:val="22"/>
             </w:rPr>
           </w:pPr>
-          <w:hyperlink w:anchor="_Toc456677172" w:history="1">
+          <w:hyperlink w:anchor="_Toc456771151" w:history="1">
             <w:r>
               <w:rPr>
                 <w:rStyle w:val="Hyperlink"/>
@@ -937,7 +939,7 @@
                 <w:noProof/>
                 <w:webHidden/>
               </w:rPr>
-              <w:instrText xml:space="preserve"> PAGEREF _Toc456677172 \h </w:instrText>
+              <w:instrText xml:space="preserve"> PAGEREF _Toc456771151 \h </w:instrText>
             </w:r>
             <w:r>
               <w:rPr>
@@ -980,7 +982,7 @@
               <w:szCs w:val="22"/>
             </w:rPr>
           </w:pPr>
-          <w:hyperlink w:anchor="_Toc456677173" w:history="1">
+          <w:hyperlink w:anchor="_Toc456771152" w:history="1">
             <w:r>
               <w:rPr>
                 <w:rStyle w:val="Hyperlink"/>
@@ -1007,7 +1009,7 @@
                 <w:noProof/>
                 <w:webHidden/>
               </w:rPr>
-              <w:instrText xml:space="preserve"> PAGEREF _Toc456677173 \h </w:instrText>
+              <w:instrText xml:space="preserve"> PAGEREF _Toc456771152 \h </w:instrText>
             </w:r>
             <w:r>
               <w:rPr>
@@ -1050,7 +1052,7 @@
               <w:szCs w:val="22"/>
             </w:rPr>
           </w:pPr>
-          <w:hyperlink w:anchor="_Toc456677174" w:history="1">
+          <w:hyperlink w:anchor="_Toc456771153" w:history="1">
             <w:r>
               <w:rPr>
                 <w:rStyle w:val="Hyperlink"/>
@@ -1077,7 +1079,7 @@
                 <w:noProof/>
                 <w:webHidden/>
               </w:rPr>
-              <w:instrText xml:space="preserve"> PAGEREF _Toc456677174 \h </w:instrText>
+              <w:instrText xml:space="preserve"> PAGEREF _Toc456771153 \h </w:instrText>
             </w:r>
             <w:r>
               <w:rPr>
@@ -1120,7 +1122,7 @@
               <w:szCs w:val="22"/>
             </w:rPr>
           </w:pPr>
-          <w:hyperlink w:anchor="_Toc456677175" w:history="1">
+          <w:hyperlink w:anchor="_Toc456771154" w:history="1">
             <w:r>
               <w:rPr>
                 <w:rStyle w:val="Hyperlink"/>
@@ -1147,7 +1149,7 @@
                 <w:noProof/>
                 <w:webHidden/>
               </w:rPr>
-              <w:instrText xml:space="preserve"> PAGEREF _Toc456677175 \h </w:instrText>
+              <w:instrText xml:space="preserve"> PAGEREF _Toc456771154 \h </w:instrText>
             </w:r>
             <w:r>
               <w:rPr>
@@ -1190,7 +1192,7 @@
               <w:szCs w:val="22"/>
             </w:rPr>
           </w:pPr>
-          <w:hyperlink w:anchor="_Toc456677176" w:history="1">
+          <w:hyperlink w:anchor="_Toc456771155" w:history="1">
             <w:r>
               <w:rPr>
                 <w:rStyle w:val="Hyperlink"/>
@@ -1217,7 +1219,7 @@
                 <w:noProof/>
                 <w:webHidden/>
               </w:rPr>
-              <w:instrText xml:space="preserve"> PAGEREF _Toc456677176 \h </w:instrText>
+              <w:instrText xml:space="preserve"> PAGEREF _Toc456771155 \h </w:instrText>
             </w:r>
             <w:r>
               <w:rPr>
@@ -1260,7 +1262,7 @@
               <w:szCs w:val="22"/>
             </w:rPr>
           </w:pPr>
-          <w:hyperlink w:anchor="_Toc456677177" w:history="1">
+          <w:hyperlink w:anchor="_Toc456771156" w:history="1">
             <w:r>
               <w:rPr>
                 <w:rStyle w:val="Hyperlink"/>
@@ -1287,7 +1289,7 @@
                 <w:noProof/>
                 <w:webHidden/>
               </w:rPr>
-              <w:instrText xml:space="preserve"> PAGEREF _Toc456677177 \h </w:instrText>
+              <w:instrText xml:space="preserve"> PAGEREF _Toc456771156 \h </w:instrText>
             </w:r>
             <w:r>
               <w:rPr>
@@ -1330,7 +1332,7 @@
               <w:szCs w:val="22"/>
             </w:rPr>
           </w:pPr>
-          <w:hyperlink w:anchor="_Toc456677178" w:history="1">
+          <w:hyperlink w:anchor="_Toc456771157" w:history="1">
             <w:r>
               <w:rPr>
                 <w:rStyle w:val="Hyperlink"/>
@@ -1357,7 +1359,7 @@
                 <w:noProof/>
                 <w:webHidden/>
               </w:rPr>
-              <w:instrText xml:space="preserve"> PAGEREF _Toc456677178 \h </w:instrText>
+              <w:instrText xml:space="preserve"> PAGEREF _Toc456771157 \h </w:instrText>
             </w:r>
             <w:r>
               <w:rPr>
@@ -1400,7 +1402,7 @@
               <w:szCs w:val="22"/>
             </w:rPr>
           </w:pPr>
-          <w:hyperlink w:anchor="_Toc456677179" w:history="1">
+          <w:hyperlink w:anchor="_Toc456771158" w:history="1">
             <w:r>
               <w:rPr>
                 <w:rStyle w:val="Hyperlink"/>
@@ -1427,7 +1429,7 @@
                 <w:noProof/>
                 <w:webHidden/>
               </w:rPr>
-              <w:instrText xml:space="preserve"> PAGEREF _Toc456677179 \h </w:instrText>
+              <w:instrText xml:space="preserve"> PAGEREF _Toc456771158 \h </w:instrText>
             </w:r>
             <w:r>
               <w:rPr>
@@ -1470,7 +1472,7 @@
               <w:szCs w:val="22"/>
             </w:rPr>
           </w:pPr>
-          <w:hyperlink w:anchor="_Toc456677180" w:history="1">
+          <w:hyperlink w:anchor="_Toc456771159" w:history="1">
             <w:r>
               <w:rPr>
                 <w:rStyle w:val="Hyperlink"/>
@@ -1497,7 +1499,7 @@
                 <w:noProof/>
                 <w:webHidden/>
               </w:rPr>
-              <w:instrText xml:space="preserve"> PAGEREF _Toc456677180 \h </w:instrText>
+              <w:instrText xml:space="preserve"> PAGEREF _Toc456771159 \h </w:instrText>
             </w:r>
             <w:r>
               <w:rPr>
@@ -1540,7 +1542,7 @@
               <w:szCs w:val="22"/>
             </w:rPr>
           </w:pPr>
-          <w:hyperlink w:anchor="_Toc456677181" w:history="1">
+          <w:hyperlink w:anchor="_Toc456771160" w:history="1">
             <w:r>
               <w:rPr>
                 <w:rStyle w:val="Hyperlink"/>
@@ -1567,7 +1569,7 @@
                 <w:noProof/>
                 <w:webHidden/>
               </w:rPr>
-              <w:instrText xml:space="preserve"> PAGEREF _Toc456677181 \h </w:instrText>
+              <w:instrText xml:space="preserve"> PAGEREF _Toc456771160 \h </w:instrText>
             </w:r>
             <w:r>
               <w:rPr>
@@ -1610,7 +1612,7 @@
               <w:szCs w:val="22"/>
             </w:rPr>
           </w:pPr>
-          <w:hyperlink w:anchor="_Toc456677182" w:history="1">
+          <w:hyperlink w:anchor="_Toc456771161" w:history="1">
             <w:r>
               <w:rPr>
                 <w:rStyle w:val="Hyperlink"/>
@@ -1637,7 +1639,7 @@
                 <w:noProof/>
                 <w:webHidden/>
               </w:rPr>
-              <w:instrText xml:space="preserve"> PAGEREF _Toc456677182 \h </w:instrText>
+              <w:instrText xml:space="preserve"> PAGEREF _Toc456771161 \h </w:instrText>
             </w:r>
             <w:r>
               <w:rPr>
@@ -1680,7 +1682,7 @@
               <w:szCs w:val="22"/>
             </w:rPr>
           </w:pPr>
-          <w:hyperlink w:anchor="_Toc456677183" w:history="1">
+          <w:hyperlink w:anchor="_Toc456771162" w:history="1">
             <w:r>
               <w:rPr>
                 <w:rStyle w:val="Hyperlink"/>
@@ -1707,7 +1709,7 @@
                 <w:noProof/>
                 <w:webHidden/>
               </w:rPr>
-              <w:instrText xml:space="preserve"> PAGEREF _Toc456677183 \h </w:instrText>
+              <w:instrText xml:space="preserve"> PAGEREF _Toc456771162 \h </w:instrText>
             </w:r>
             <w:r>
               <w:rPr>
@@ -1750,7 +1752,7 @@
               <w:szCs w:val="22"/>
             </w:rPr>
           </w:pPr>
-          <w:hyperlink w:anchor="_Toc456677184" w:history="1">
+          <w:hyperlink w:anchor="_Toc456771163" w:history="1">
             <w:r>
               <w:rPr>
                 <w:rStyle w:val="Hyperlink"/>
@@ -1777,7 +1779,7 @@
                 <w:noProof/>
                 <w:webHidden/>
               </w:rPr>
-              <w:instrText xml:space="preserve"> PAGEREF _Toc456677184 \h </w:instrText>
+              <w:instrText xml:space="preserve"> PAGEREF _Toc456771163 \h </w:instrText>
             </w:r>
             <w:r>
               <w:rPr>
@@ -1820,7 +1822,7 @@
               <w:szCs w:val="22"/>
             </w:rPr>
           </w:pPr>
-          <w:hyperlink w:anchor="_Toc456677185" w:history="1">
+          <w:hyperlink w:anchor="_Toc456771164" w:history="1">
             <w:r>
               <w:rPr>
                 <w:rStyle w:val="Hyperlink"/>
@@ -1847,7 +1849,7 @@
                 <w:noProof/>
                 <w:webHidden/>
               </w:rPr>
-              <w:instrText xml:space="preserve"> PAGEREF _Toc456677185 \h </w:instrText>
+              <w:instrText xml:space="preserve"> PAGEREF _Toc456771164 \h </w:instrText>
             </w:r>
             <w:r>
               <w:rPr>
@@ -1890,7 +1892,7 @@
               <w:szCs w:val="22"/>
             </w:rPr>
           </w:pPr>
-          <w:hyperlink w:anchor="_Toc456677186" w:history="1">
+          <w:hyperlink w:anchor="_Toc456771165" w:history="1">
             <w:r>
               <w:rPr>
                 <w:rStyle w:val="Hyperlink"/>
@@ -1917,7 +1919,7 @@
                 <w:noProof/>
                 <w:webHidden/>
               </w:rPr>
-              <w:instrText xml:space="preserve"> PAGEREF _Toc456677186 \h </w:instrText>
+              <w:instrText xml:space="preserve"> PAGEREF _Toc456771165 \h </w:instrText>
             </w:r>
             <w:r>
               <w:rPr>
@@ -1960,7 +1962,7 @@
               <w:szCs w:val="22"/>
             </w:rPr>
           </w:pPr>
-          <w:hyperlink w:anchor="_Toc456677187" w:history="1">
+          <w:hyperlink w:anchor="_Toc456771166" w:history="1">
             <w:r>
               <w:rPr>
                 <w:rStyle w:val="Hyperlink"/>
@@ -1987,7 +1989,7 @@
                 <w:noProof/>
                 <w:webHidden/>
               </w:rPr>
-              <w:instrText xml:space="preserve"> PAGEREF _Toc456677187 \h </w:instrText>
+              <w:instrText xml:space="preserve"> PAGEREF _Toc456771166 \h </w:instrText>
             </w:r>
             <w:r>
               <w:rPr>
@@ -2030,7 +2032,7 @@
               <w:szCs w:val="22"/>
             </w:rPr>
           </w:pPr>
-          <w:hyperlink w:anchor="_Toc456677188" w:history="1">
+          <w:hyperlink w:anchor="_Toc456771167" w:history="1">
             <w:r>
               <w:rPr>
                 <w:rStyle w:val="Hyperlink"/>
@@ -2057,7 +2059,7 @@
                 <w:noProof/>
                 <w:webHidden/>
               </w:rPr>
-              <w:instrText xml:space="preserve"> PAGEREF _Toc456677188 \h </w:instrText>
+              <w:instrText xml:space="preserve"> PAGEREF _Toc456771167 \h </w:instrText>
             </w:r>
             <w:r>
               <w:rPr>
@@ -2100,7 +2102,7 @@
               <w:szCs w:val="22"/>
             </w:rPr>
           </w:pPr>
-          <w:hyperlink w:anchor="_Toc456677189" w:history="1">
+          <w:hyperlink w:anchor="_Toc456771168" w:history="1">
             <w:r>
               <w:rPr>
                 <w:rStyle w:val="Hyperlink"/>
@@ -2129,7 +2131,7 @@
                 <w:noProof/>
                 <w:webHidden/>
               </w:rPr>
-              <w:instrText xml:space="preserve"> PAGEREF _Toc456677189 \h </w:instrText>
+              <w:instrText xml:space="preserve"> PAGEREF _Toc456771168 \h </w:instrText>
             </w:r>
             <w:r>
               <w:rPr>
@@ -2172,7 +2174,7 @@
               <w:szCs w:val="22"/>
             </w:rPr>
           </w:pPr>
-          <w:hyperlink w:anchor="_Toc456677190" w:history="1">
+          <w:hyperlink w:anchor="_Toc456771169" w:history="1">
             <w:r>
               <w:rPr>
                 <w:rStyle w:val="Hyperlink"/>
@@ -2201,7 +2203,7 @@
                 <w:noProof/>
                 <w:webHidden/>
               </w:rPr>
-              <w:instrText xml:space="preserve"> PAGEREF _Toc456677190 \h </w:instrText>
+              <w:instrText xml:space="preserve"> PAGEREF _Toc456771169 \h </w:instrText>
             </w:r>
             <w:r>
               <w:rPr>
@@ -2244,7 +2246,7 @@
               <w:szCs w:val="22"/>
             </w:rPr>
           </w:pPr>
-          <w:hyperlink w:anchor="_Toc456677191" w:history="1">
+          <w:hyperlink w:anchor="_Toc456771170" w:history="1">
             <w:r>
               <w:rPr>
                 <w:rStyle w:val="Hyperlink"/>
@@ -2273,7 +2275,7 @@
                 <w:noProof/>
                 <w:webHidden/>
               </w:rPr>
-              <w:instrText xml:space="preserve"> PAGEREF _Toc456677191 \h </w:instrText>
+              <w:instrText xml:space="preserve"> PAGEREF _Toc456771170 \h </w:instrText>
             </w:r>
             <w:r>
               <w:rPr>
@@ -2316,7 +2318,7 @@
               <w:szCs w:val="22"/>
             </w:rPr>
           </w:pPr>
-          <w:hyperlink w:anchor="_Toc456677192" w:history="1">
+          <w:hyperlink w:anchor="_Toc456771171" w:history="1">
             <w:r>
               <w:rPr>
                 <w:rStyle w:val="Hyperlink"/>
@@ -2345,7 +2347,7 @@
                 <w:noProof/>
                 <w:webHidden/>
               </w:rPr>
-              <w:instrText xml:space="preserve"> PAGEREF _Toc456677192 \h </w:instrText>
+              <w:instrText xml:space="preserve"> PAGEREF _Toc456771171 \h </w:instrText>
             </w:r>
             <w:r>
               <w:rPr>
@@ -2388,7 +2390,7 @@
               <w:szCs w:val="22"/>
             </w:rPr>
           </w:pPr>
-          <w:hyperlink w:anchor="_Toc456677193" w:history="1">
+          <w:hyperlink w:anchor="_Toc456771172" w:history="1">
             <w:r>
               <w:rPr>
                 <w:rStyle w:val="Hyperlink"/>
@@ -2417,7 +2419,7 @@
                 <w:noProof/>
                 <w:webHidden/>
               </w:rPr>
-              <w:instrText xml:space="preserve"> PAGEREF _Toc456677193 \h </w:instrText>
+              <w:instrText xml:space="preserve"> PAGEREF _Toc456771172 \h </w:instrText>
             </w:r>
             <w:r>
               <w:rPr>
@@ -2460,7 +2462,7 @@
               <w:szCs w:val="22"/>
             </w:rPr>
           </w:pPr>
-          <w:hyperlink w:anchor="_Toc456677194" w:history="1">
+          <w:hyperlink w:anchor="_Toc456771173" w:history="1">
             <w:r>
               <w:rPr>
                 <w:rStyle w:val="Hyperlink"/>
@@ -2487,7 +2489,7 @@
                 <w:noProof/>
                 <w:webHidden/>
               </w:rPr>
-              <w:instrText xml:space="preserve"> PAGEREF _Toc456677194 \h </w:instrText>
+              <w:instrText xml:space="preserve"> PAGEREF _Toc456771173 \h </w:instrText>
             </w:r>
             <w:r>
               <w:rPr>
@@ -2530,7 +2532,7 @@
               <w:szCs w:val="22"/>
             </w:rPr>
           </w:pPr>
-          <w:hyperlink w:anchor="_Toc456677195" w:history="1">
+          <w:hyperlink w:anchor="_Toc456771174" w:history="1">
             <w:r>
               <w:rPr>
                 <w:rStyle w:val="Hyperlink"/>
@@ -2557,7 +2559,7 @@
                 <w:noProof/>
                 <w:webHidden/>
               </w:rPr>
-              <w:instrText xml:space="preserve"> PAGEREF _Toc456677195 \h </w:instrText>
+              <w:instrText xml:space="preserve"> PAGEREF _Toc456771174 \h </w:instrText>
             </w:r>
             <w:r>
               <w:rPr>
@@ -2600,7 +2602,7 @@
               <w:szCs w:val="22"/>
             </w:rPr>
           </w:pPr>
-          <w:hyperlink w:anchor="_Toc456677196" w:history="1">
+          <w:hyperlink w:anchor="_Toc456771175" w:history="1">
             <w:r>
               <w:rPr>
                 <w:rStyle w:val="Hyperlink"/>
@@ -2627,7 +2629,7 @@
                 <w:noProof/>
                 <w:webHidden/>
               </w:rPr>
-              <w:instrText xml:space="preserve"> PAGEREF _Toc456677196 \h </w:instrText>
+              <w:instrText xml:space="preserve"> PAGEREF _Toc456771175 \h </w:instrText>
             </w:r>
             <w:r>
               <w:rPr>
@@ -2670,7 +2672,7 @@
               <w:szCs w:val="22"/>
             </w:rPr>
           </w:pPr>
-          <w:hyperlink w:anchor="_Toc456677197" w:history="1">
+          <w:hyperlink w:anchor="_Toc456771176" w:history="1">
             <w:r>
               <w:rPr>
                 <w:rStyle w:val="Hyperlink"/>
@@ -2697,7 +2699,7 @@
                 <w:noProof/>
                 <w:webHidden/>
               </w:rPr>
-              <w:instrText xml:space="preserve"> PAGEREF _Toc456677197 \h </w:instrText>
+              <w:instrText xml:space="preserve"> PAGEREF _Toc456771176 \h </w:instrText>
             </w:r>
             <w:r>
               <w:rPr>
@@ -2766,12 +2768,12 @@
       <w:pPr>
         <w:pStyle w:val="Heading1"/>
       </w:pPr>
-      <w:bookmarkStart w:id="0" w:name="_Toc456677160"/>
+      <w:bookmarkStart w:id="1" w:name="_Toc456771139"/>
       <w:r>
         <w:lastRenderedPageBreak/>
         <w:t>Overview</w:t>
       </w:r>
-      <w:bookmarkEnd w:id="0"/>
+      <w:bookmarkEnd w:id="1"/>
     </w:p>
     <w:p>
       <w:r>
@@ -2814,10 +2816,7 @@
       </w:r>
       <w:proofErr w:type="spellStart"/>
       <w:r>
-        <w:t>org.dsa.iot.alarm.inMemory</w:t>
-      </w:r>
-      <w:r>
-        <w:t>.Main</w:t>
+        <w:t>org.dsa.iot.alarm.inMemory.Main</w:t>
       </w:r>
       <w:proofErr w:type="spellEnd"/>
       <w:r>
@@ -2825,10 +2824,7 @@
       </w:r>
       <w:proofErr w:type="spellStart"/>
       <w:r>
-        <w:t>org.dsa.iot.alarm.</w:t>
-      </w:r>
-      <w:r>
-        <w:t>jdbc.Main</w:t>
+        <w:t>org.dsa.iot.alarm.jdbc.Main</w:t>
       </w:r>
       <w:proofErr w:type="spellEnd"/>
       <w:r>
@@ -2840,11 +2836,11 @@
       <w:pPr>
         <w:pStyle w:val="Heading2"/>
       </w:pPr>
-      <w:bookmarkStart w:id="1" w:name="_Toc456677161"/>
+      <w:bookmarkStart w:id="2" w:name="_Toc456771140"/>
       <w:r>
         <w:t>Link Structure</w:t>
       </w:r>
-      <w:bookmarkEnd w:id="1"/>
+      <w:bookmarkEnd w:id="2"/>
     </w:p>
     <w:p>
       <w:r>
@@ -2943,11 +2939,11 @@
       <w:pPr>
         <w:pStyle w:val="Heading2"/>
       </w:pPr>
-      <w:bookmarkStart w:id="2" w:name="_Toc456677162"/>
+      <w:bookmarkStart w:id="3" w:name="_Toc456771141"/>
       <w:r>
         <w:t>Link Usage</w:t>
       </w:r>
-      <w:bookmarkEnd w:id="2"/>
+      <w:bookmarkEnd w:id="3"/>
     </w:p>
     <w:p>
       <w:r>
@@ -2958,11 +2954,11 @@
       <w:pPr>
         <w:pStyle w:val="Heading3"/>
       </w:pPr>
-      <w:bookmarkStart w:id="3" w:name="_Toc456677163"/>
+      <w:bookmarkStart w:id="4" w:name="_Toc456771142"/>
       <w:r>
         <w:t>Creating Alarms</w:t>
       </w:r>
-      <w:bookmarkEnd w:id="3"/>
+      <w:bookmarkEnd w:id="4"/>
     </w:p>
     <w:p>
       <w:pPr>
@@ -2998,11 +2994,11 @@
       <w:pPr>
         <w:pStyle w:val="Heading3"/>
       </w:pPr>
-      <w:bookmarkStart w:id="4" w:name="_Toc456677164"/>
+      <w:bookmarkStart w:id="5" w:name="_Toc456771143"/>
       <w:r>
         <w:t>Receiving Alarms</w:t>
       </w:r>
-      <w:bookmarkEnd w:id="4"/>
+      <w:bookmarkEnd w:id="5"/>
     </w:p>
     <w:p>
       <w:pPr>
@@ -3047,11 +3043,11 @@
       <w:pPr>
         <w:pStyle w:val="Heading3"/>
       </w:pPr>
-      <w:bookmarkStart w:id="5" w:name="_Toc456677165"/>
+      <w:bookmarkStart w:id="6" w:name="_Toc456771144"/>
       <w:r>
         <w:t>Managing Alarms</w:t>
       </w:r>
-      <w:bookmarkEnd w:id="5"/>
+      <w:bookmarkEnd w:id="6"/>
     </w:p>
     <w:p>
       <w:pPr>
@@ -3117,12 +3113,12 @@
       <w:pPr>
         <w:pStyle w:val="Heading2"/>
       </w:pPr>
-      <w:bookmarkStart w:id="6" w:name="_Toc456677166"/>
+      <w:bookmarkStart w:id="7" w:name="_Toc456771145"/>
       <w:r>
         <w:lastRenderedPageBreak/>
         <w:t>Alarm States</w:t>
       </w:r>
-      <w:bookmarkEnd w:id="6"/>
+      <w:bookmarkEnd w:id="7"/>
     </w:p>
     <w:p>
       <w:r>
@@ -3133,11 +3129,11 @@
       <w:pPr>
         <w:pStyle w:val="Heading3"/>
       </w:pPr>
-      <w:bookmarkStart w:id="7" w:name="_Toc456677167"/>
+      <w:bookmarkStart w:id="8" w:name="_Toc456771146"/>
       <w:r>
         <w:t>Alert</w:t>
       </w:r>
-      <w:bookmarkEnd w:id="7"/>
+      <w:bookmarkEnd w:id="8"/>
     </w:p>
     <w:p>
       <w:r>
@@ -3154,11 +3150,11 @@
       <w:pPr>
         <w:pStyle w:val="Heading3"/>
       </w:pPr>
-      <w:bookmarkStart w:id="8" w:name="_Toc456677168"/>
+      <w:bookmarkStart w:id="9" w:name="_Toc456771147"/>
       <w:r>
         <w:t>Fault</w:t>
       </w:r>
-      <w:bookmarkEnd w:id="8"/>
+      <w:bookmarkEnd w:id="9"/>
     </w:p>
     <w:p>
       <w:r>
@@ -3175,11 +3171,11 @@
       <w:pPr>
         <w:pStyle w:val="Heading3"/>
       </w:pPr>
-      <w:bookmarkStart w:id="9" w:name="_Toc456677169"/>
+      <w:bookmarkStart w:id="10" w:name="_Toc456771148"/>
       <w:r>
         <w:t>Normal</w:t>
       </w:r>
-      <w:bookmarkEnd w:id="9"/>
+      <w:bookmarkEnd w:id="10"/>
     </w:p>
     <w:p>
       <w:r>
@@ -3202,11 +3198,11 @@
       <w:pPr>
         <w:pStyle w:val="Heading3"/>
       </w:pPr>
-      <w:bookmarkStart w:id="10" w:name="_Toc456677170"/>
+      <w:bookmarkStart w:id="11" w:name="_Toc456771149"/>
       <w:r>
         <w:t>Offnormal</w:t>
       </w:r>
-      <w:bookmarkEnd w:id="10"/>
+      <w:bookmarkEnd w:id="11"/>
     </w:p>
     <w:p>
       <w:r>
@@ -3235,7 +3231,7 @@
       <w:pPr>
         <w:pStyle w:val="Heading1"/>
       </w:pPr>
-      <w:bookmarkStart w:id="11" w:name="_Toc456677171"/>
+      <w:bookmarkStart w:id="12" w:name="_Toc456771150"/>
       <w:r>
         <w:lastRenderedPageBreak/>
         <w:t>Component</w:t>
@@ -3243,7 +3239,7 @@
       <w:r>
         <w:t xml:space="preserve"> Guide</w:t>
       </w:r>
-      <w:bookmarkEnd w:id="11"/>
+      <w:bookmarkEnd w:id="12"/>
     </w:p>
     <w:p>
       <w:r>
@@ -3261,14 +3257,14 @@
       <w:pPr>
         <w:pStyle w:val="Heading2"/>
       </w:pPr>
-      <w:bookmarkStart w:id="12" w:name="_Toc456677172"/>
+      <w:bookmarkStart w:id="13" w:name="_Toc456771151"/>
       <w:r>
         <w:t xml:space="preserve">Alarm </w:t>
       </w:r>
       <w:r>
         <w:t>Service</w:t>
       </w:r>
-      <w:bookmarkEnd w:id="12"/>
+      <w:bookmarkEnd w:id="13"/>
     </w:p>
     <w:p>
       <w:r>
@@ -3300,11 +3296,11 @@
       <w:pPr>
         <w:pStyle w:val="Heading3"/>
       </w:pPr>
-      <w:bookmarkStart w:id="13" w:name="_Toc456677173"/>
+      <w:bookmarkStart w:id="14" w:name="_Toc456771152"/>
       <w:r>
         <w:t>Properties</w:t>
       </w:r>
-      <w:bookmarkEnd w:id="13"/>
+      <w:bookmarkEnd w:id="14"/>
     </w:p>
     <w:p>
       <w:pPr>
@@ -3322,11 +3318,11 @@
       <w:pPr>
         <w:pStyle w:val="Heading3"/>
       </w:pPr>
-      <w:bookmarkStart w:id="14" w:name="_Toc456677174"/>
+      <w:bookmarkStart w:id="15" w:name="_Toc456771153"/>
       <w:r>
         <w:t>Actions</w:t>
       </w:r>
-      <w:bookmarkEnd w:id="14"/>
+      <w:bookmarkEnd w:id="15"/>
     </w:p>
     <w:p>
       <w:pPr>
@@ -3774,12 +3770,12 @@
       <w:pPr>
         <w:pStyle w:val="Heading2"/>
       </w:pPr>
-      <w:bookmarkStart w:id="15" w:name="_Toc456677175"/>
+      <w:bookmarkStart w:id="16" w:name="_Toc456771154"/>
       <w:r>
         <w:lastRenderedPageBreak/>
         <w:t>Alarm Class</w:t>
       </w:r>
-      <w:bookmarkEnd w:id="15"/>
+      <w:bookmarkEnd w:id="16"/>
     </w:p>
     <w:p>
       <w:r>
@@ -3800,11 +3796,11 @@
           <w:spacing w:val="0"/>
         </w:rPr>
       </w:pPr>
-      <w:bookmarkStart w:id="16" w:name="_Toc456677176"/>
+      <w:bookmarkStart w:id="17" w:name="_Toc456771155"/>
       <w:r>
         <w:t>Properties</w:t>
       </w:r>
-      <w:bookmarkEnd w:id="16"/>
+      <w:bookmarkEnd w:id="17"/>
     </w:p>
     <w:p>
       <w:pPr>
@@ -3939,11 +3935,11 @@
       <w:pPr>
         <w:pStyle w:val="Heading3"/>
       </w:pPr>
-      <w:bookmarkStart w:id="17" w:name="_Toc456677177"/>
+      <w:bookmarkStart w:id="18" w:name="_Toc456771156"/>
       <w:r>
         <w:t>Actions</w:t>
       </w:r>
-      <w:bookmarkEnd w:id="17"/>
+      <w:bookmarkEnd w:id="18"/>
     </w:p>
     <w:p>
       <w:pPr>
@@ -4431,12 +4427,12 @@
       <w:pPr>
         <w:pStyle w:val="Heading2"/>
       </w:pPr>
-      <w:bookmarkStart w:id="18" w:name="_Toc456677178"/>
+      <w:bookmarkStart w:id="19" w:name="_Toc456771157"/>
       <w:r>
         <w:lastRenderedPageBreak/>
         <w:t>Alarm Algorithms</w:t>
       </w:r>
-      <w:bookmarkEnd w:id="18"/>
+      <w:bookmarkEnd w:id="19"/>
     </w:p>
     <w:p>
       <w:r>
@@ -4462,11 +4458,11 @@
       <w:pPr>
         <w:pStyle w:val="Heading3"/>
       </w:pPr>
-      <w:bookmarkStart w:id="19" w:name="_Toc456677179"/>
+      <w:bookmarkStart w:id="20" w:name="_Toc456771158"/>
       <w:r>
         <w:t>Properties</w:t>
       </w:r>
-      <w:bookmarkEnd w:id="19"/>
+      <w:bookmarkEnd w:id="20"/>
     </w:p>
     <w:p>
       <w:r>
@@ -4597,11 +4593,11 @@
       <w:pPr>
         <w:pStyle w:val="Heading3"/>
       </w:pPr>
-      <w:bookmarkStart w:id="20" w:name="_Toc456677180"/>
+      <w:bookmarkStart w:id="21" w:name="_Toc456771159"/>
       <w:r>
         <w:t>Actions</w:t>
       </w:r>
-      <w:bookmarkEnd w:id="20"/>
+      <w:bookmarkEnd w:id="21"/>
     </w:p>
     <w:p>
       <w:pPr>
@@ -4667,12 +4663,12 @@
       <w:pPr>
         <w:pStyle w:val="Heading2"/>
       </w:pPr>
-      <w:bookmarkStart w:id="21" w:name="_Toc456677181"/>
+      <w:bookmarkStart w:id="22" w:name="_Toc456771160"/>
       <w:r>
         <w:lastRenderedPageBreak/>
         <w:t>Alarm Watch</w:t>
       </w:r>
-      <w:bookmarkEnd w:id="21"/>
+      <w:bookmarkEnd w:id="22"/>
     </w:p>
     <w:p>
       <w:r>
@@ -4683,11 +4679,11 @@
       <w:pPr>
         <w:pStyle w:val="Heading3"/>
       </w:pPr>
-      <w:bookmarkStart w:id="22" w:name="_Toc456677182"/>
+      <w:bookmarkStart w:id="23" w:name="_Toc456771161"/>
       <w:r>
         <w:t>Properties</w:t>
       </w:r>
-      <w:bookmarkEnd w:id="22"/>
+      <w:bookmarkEnd w:id="23"/>
     </w:p>
     <w:p>
       <w:r>
@@ -4798,11 +4794,11 @@
       <w:pPr>
         <w:pStyle w:val="Heading3"/>
       </w:pPr>
-      <w:bookmarkStart w:id="23" w:name="_Toc456677183"/>
+      <w:bookmarkStart w:id="24" w:name="_Toc456771162"/>
       <w:r>
         <w:t>Actions</w:t>
       </w:r>
-      <w:bookmarkEnd w:id="23"/>
+      <w:bookmarkEnd w:id="24"/>
     </w:p>
     <w:p>
       <w:pPr>
@@ -4834,11 +4830,11 @@
       <w:pPr>
         <w:pStyle w:val="Heading2"/>
       </w:pPr>
-      <w:bookmarkStart w:id="24" w:name="_Toc456677184"/>
+      <w:bookmarkStart w:id="25" w:name="_Toc456771163"/>
       <w:r>
         <w:t>Alarm Record</w:t>
       </w:r>
-      <w:bookmarkEnd w:id="24"/>
+      <w:bookmarkEnd w:id="25"/>
     </w:p>
     <w:p>
       <w:r>
@@ -4852,11 +4848,11 @@
       <w:pPr>
         <w:pStyle w:val="Heading3"/>
       </w:pPr>
-      <w:bookmarkStart w:id="25" w:name="_Toc456677185"/>
+      <w:bookmarkStart w:id="26" w:name="_Toc456771164"/>
       <w:r>
         <w:t>PROPERTIES</w:t>
       </w:r>
-      <w:bookmarkEnd w:id="25"/>
+      <w:bookmarkEnd w:id="26"/>
     </w:p>
     <w:p>
       <w:pPr>
@@ -5044,12 +5040,12 @@
       <w:pPr>
         <w:pStyle w:val="Heading2"/>
       </w:pPr>
-      <w:bookmarkStart w:id="26" w:name="_Toc456677186"/>
+      <w:bookmarkStart w:id="27" w:name="_Toc456771165"/>
       <w:r>
         <w:lastRenderedPageBreak/>
         <w:t>Boolean Algorithm</w:t>
       </w:r>
-      <w:bookmarkEnd w:id="26"/>
+      <w:bookmarkEnd w:id="27"/>
     </w:p>
     <w:p>
       <w:r>
@@ -5068,11 +5064,11 @@
       <w:pPr>
         <w:pStyle w:val="Heading3"/>
       </w:pPr>
-      <w:bookmarkStart w:id="27" w:name="_Toc456677187"/>
+      <w:bookmarkStart w:id="28" w:name="_Toc456771166"/>
       <w:r>
         <w:t>Properties</w:t>
       </w:r>
-      <w:bookmarkEnd w:id="27"/>
+      <w:bookmarkEnd w:id="28"/>
     </w:p>
     <w:p>
       <w:r>
@@ -5155,11 +5151,11 @@
       <w:pPr>
         <w:pStyle w:val="Heading3"/>
       </w:pPr>
-      <w:bookmarkStart w:id="28" w:name="_Toc456677188"/>
+      <w:bookmarkStart w:id="29" w:name="_Toc456771167"/>
       <w:r>
         <w:t>Actions</w:t>
       </w:r>
-      <w:bookmarkEnd w:id="28"/>
+      <w:bookmarkEnd w:id="29"/>
     </w:p>
     <w:p>
       <w:pPr>
@@ -5253,7 +5249,7 @@
           <w:spacing w:val="15"/>
         </w:rPr>
       </w:pPr>
-      <w:bookmarkStart w:id="29" w:name="_Toc456677189"/>
+      <w:bookmarkStart w:id="30" w:name="_Toc456771168"/>
       <w:r>
         <w:rPr>
           <w:caps/>
@@ -5262,7 +5258,7 @@
         <w:lastRenderedPageBreak/>
         <w:t>Out Of Range Algorithm</w:t>
       </w:r>
-      <w:bookmarkEnd w:id="29"/>
+      <w:bookmarkEnd w:id="30"/>
     </w:p>
     <w:p>
       <w:r>
@@ -5288,7 +5284,7 @@
           <w:spacing w:val="15"/>
         </w:rPr>
       </w:pPr>
-      <w:bookmarkStart w:id="30" w:name="_Toc456677190"/>
+      <w:bookmarkStart w:id="31" w:name="_Toc456771169"/>
       <w:r>
         <w:rPr>
           <w:caps/>
@@ -5297,7 +5293,7 @@
         </w:rPr>
         <w:t>Properties</w:t>
       </w:r>
-      <w:bookmarkEnd w:id="30"/>
+      <w:bookmarkEnd w:id="31"/>
     </w:p>
     <w:p>
       <w:r>
@@ -5436,7 +5432,7 @@
           <w:spacing w:val="15"/>
         </w:rPr>
       </w:pPr>
-      <w:bookmarkStart w:id="31" w:name="_Toc456677191"/>
+      <w:bookmarkStart w:id="32" w:name="_Toc456771170"/>
       <w:r>
         <w:rPr>
           <w:caps/>
@@ -5445,7 +5441,7 @@
         </w:rPr>
         <w:t>Actions</w:t>
       </w:r>
-      <w:bookmarkEnd w:id="31"/>
+      <w:bookmarkEnd w:id="32"/>
     </w:p>
     <w:p>
       <w:pPr>
@@ -5554,7 +5550,7 @@
           <w:spacing w:val="15"/>
         </w:rPr>
       </w:pPr>
-      <w:bookmarkStart w:id="32" w:name="_Toc456677192"/>
+      <w:bookmarkStart w:id="33" w:name="_Toc456771171"/>
       <w:r>
         <w:rPr>
           <w:caps/>
@@ -5563,7 +5559,7 @@
         <w:lastRenderedPageBreak/>
         <w:t>Remote JDBC Service</w:t>
       </w:r>
-      <w:bookmarkEnd w:id="32"/>
+      <w:bookmarkEnd w:id="33"/>
     </w:p>
     <w:p>
       <w:r>
@@ -5583,7 +5579,7 @@
           <w:spacing w:val="15"/>
         </w:rPr>
       </w:pPr>
-      <w:bookmarkStart w:id="33" w:name="_Toc456677193"/>
+      <w:bookmarkStart w:id="34" w:name="_Toc456771172"/>
       <w:r>
         <w:rPr>
           <w:caps/>
@@ -5592,7 +5588,7 @@
         </w:rPr>
         <w:t>Properties</w:t>
       </w:r>
-      <w:bookmarkEnd w:id="33"/>
+      <w:bookmarkEnd w:id="34"/>
     </w:p>
     <w:p>
       <w:r>
@@ -5680,11 +5676,11 @@
       <w:pPr>
         <w:pStyle w:val="Heading2"/>
       </w:pPr>
-      <w:bookmarkStart w:id="34" w:name="_Toc456677194"/>
+      <w:bookmarkStart w:id="35" w:name="_Toc456771173"/>
       <w:r>
         <w:t>Stale Algorithm</w:t>
       </w:r>
-      <w:bookmarkEnd w:id="34"/>
+      <w:bookmarkEnd w:id="35"/>
     </w:p>
     <w:p>
       <w:r>
@@ -5701,11 +5697,11 @@
       <w:pPr>
         <w:pStyle w:val="Heading3"/>
       </w:pPr>
-      <w:bookmarkStart w:id="35" w:name="_Toc456677195"/>
+      <w:bookmarkStart w:id="36" w:name="_Toc456771174"/>
       <w:r>
         <w:t>Properties</w:t>
       </w:r>
-      <w:bookmarkEnd w:id="35"/>
+      <w:bookmarkEnd w:id="36"/>
     </w:p>
     <w:p>
       <w:r>
@@ -5812,11 +5808,11 @@
       <w:pPr>
         <w:pStyle w:val="Heading3"/>
       </w:pPr>
-      <w:bookmarkStart w:id="36" w:name="_Toc456677196"/>
+      <w:bookmarkStart w:id="37" w:name="_Toc456771175"/>
       <w:r>
         <w:t>Actions</w:t>
       </w:r>
-      <w:bookmarkEnd w:id="36"/>
+      <w:bookmarkEnd w:id="37"/>
     </w:p>
     <w:p>
       <w:pPr>
@@ -5882,12 +5878,12 @@
       <w:pPr>
         <w:pStyle w:val="Heading1"/>
       </w:pPr>
-      <w:bookmarkStart w:id="37" w:name="_Toc456677197"/>
+      <w:bookmarkStart w:id="38" w:name="_Toc456771176"/>
       <w:r>
         <w:lastRenderedPageBreak/>
         <w:t>Creating a Custom Alarm Link</w:t>
       </w:r>
-      <w:bookmarkEnd w:id="37"/>
+      <w:bookmarkEnd w:id="38"/>
     </w:p>
     <w:p>
       <w:pPr>
@@ -6169,12 +6165,7 @@
       <w:proofErr w:type="spellEnd"/>
     </w:p>
     <w:sectPr>
-      <w:headerReference w:type="even" r:id="rId8"/>
-      <w:headerReference w:type="default" r:id="rId9"/>
-      <w:footerReference w:type="even" r:id="rId10"/>
-      <w:footerReference w:type="default" r:id="rId11"/>
-      <w:headerReference w:type="first" r:id="rId12"/>
-      <w:footerReference w:type="first" r:id="rId13"/>
+      <w:footerReference w:type="default" r:id="rId8"/>
       <w:pgSz w:w="12240" w:h="15840"/>
       <w:pgMar w:top="1440" w:right="1440" w:bottom="1440" w:left="1440" w:header="720" w:footer="720" w:gutter="0"/>
       <w:cols w:space="720"/>
@@ -6215,41 +6206,9 @@
     <w:pPr>
       <w:pStyle w:val="Footer"/>
     </w:pPr>
-  </w:p>
-</w:ftr>
-</file>
-
-<file path=word/footer2.xml><?xml version="1.0" encoding="utf-8"?>
-<w:ftr xmlns:wpc="http://schemas.microsoft.com/office/word/2010/wordprocessingCanvas" xmlns:mc="http://schemas.openxmlformats.org/markup-compatibility/2006" xmlns:o="urn:schemas-microsoft-com:office:office" xmlns:r="http://schemas.openxmlformats.org/officeDocument/2006/relationships" xmlns:m="http://schemas.openxmlformats.org/officeDocument/2006/math" xmlns:v="urn:schemas-microsoft-com:vml" xmlns:wp14="http://schemas.microsoft.com/office/word/2010/wordprocessingDrawing" xmlns:wp="http://schemas.openxmlformats.org/drawingml/2006/wordprocessingDrawing" xmlns:w10="urn:schemas-microsoft-com:office:word" xmlns:w="http://schemas.openxmlformats.org/wordprocessingml/2006/main" xmlns:w14="http://schemas.microsoft.com/office/word/2010/wordml" xmlns:w15="http://schemas.microsoft.com/office/word/2012/wordml" xmlns:wpg="http://schemas.microsoft.com/office/word/2010/wordprocessingGroup" xmlns:wpi="http://schemas.microsoft.com/office/word/2010/wordprocessingInk" xmlns:wne="http://schemas.microsoft.com/office/word/2006/wordml" xmlns:wps="http://schemas.microsoft.com/office/word/2010/wordprocessingShape" mc:Ignorable="w14 w15 wp14">
-  <w:p>
-    <w:pPr>
-      <w:pStyle w:val="Footer"/>
-    </w:pPr>
     <w:r>
-      <w:t>Version 0.0.1</w:t>
+      <w:t>July 20, 2016</w:t>
     </w:r>
-    <w:r>
-      <w:tab/>
-    </w:r>
-    <w:r>
-      <w:tab/>
-      <w:t xml:space="preserve">July 19, </w:t>
-    </w:r>
-    <w:r>
-      <w:t>2016</w:t>
-    </w:r>
-    <w:bookmarkStart w:id="38" w:name="_GoBack"/>
-    <w:bookmarkEnd w:id="38"/>
-  </w:p>
-</w:ftr>
-</file>
-
-<file path=word/footer3.xml><?xml version="1.0" encoding="utf-8"?>
-<w:ftr xmlns:wpc="http://schemas.microsoft.com/office/word/2010/wordprocessingCanvas" xmlns:mc="http://schemas.openxmlformats.org/markup-compatibility/2006" xmlns:o="urn:schemas-microsoft-com:office:office" xmlns:r="http://schemas.openxmlformats.org/officeDocument/2006/relationships" xmlns:m="http://schemas.openxmlformats.org/officeDocument/2006/math" xmlns:v="urn:schemas-microsoft-com:vml" xmlns:wp14="http://schemas.microsoft.com/office/word/2010/wordprocessingDrawing" xmlns:wp="http://schemas.openxmlformats.org/drawingml/2006/wordprocessingDrawing" xmlns:w10="urn:schemas-microsoft-com:office:word" xmlns:w="http://schemas.openxmlformats.org/wordprocessingml/2006/main" xmlns:w14="http://schemas.microsoft.com/office/word/2010/wordml" xmlns:w15="http://schemas.microsoft.com/office/word/2012/wordml" xmlns:wpg="http://schemas.microsoft.com/office/word/2010/wordprocessingGroup" xmlns:wpi="http://schemas.microsoft.com/office/word/2010/wordprocessingInk" xmlns:wne="http://schemas.microsoft.com/office/word/2006/wordml" xmlns:wps="http://schemas.microsoft.com/office/word/2010/wordprocessingShape" mc:Ignorable="w14 w15 wp14">
-  <w:p>
-    <w:pPr>
-      <w:pStyle w:val="Footer"/>
-    </w:pPr>
   </w:p>
 </w:ftr>
 </file>
@@ -6277,36 +6236,6 @@
     </w:p>
   </w:footnote>
 </w:footnotes>
-</file>
-
-<file path=word/header1.xml><?xml version="1.0" encoding="utf-8"?>
-<w:hdr xmlns:wpc="http://schemas.microsoft.com/office/word/2010/wordprocessingCanvas" xmlns:mc="http://schemas.openxmlformats.org/markup-compatibility/2006" xmlns:o="urn:schemas-microsoft-com:office:office" xmlns:r="http://schemas.openxmlformats.org/officeDocument/2006/relationships" xmlns:m="http://schemas.openxmlformats.org/officeDocument/2006/math" xmlns:v="urn:schemas-microsoft-com:vml" xmlns:wp14="http://schemas.microsoft.com/office/word/2010/wordprocessingDrawing" xmlns:wp="http://schemas.openxmlformats.org/drawingml/2006/wordprocessingDrawing" xmlns:w10="urn:schemas-microsoft-com:office:word" xmlns:w="http://schemas.openxmlformats.org/wordprocessingml/2006/main" xmlns:w14="http://schemas.microsoft.com/office/word/2010/wordml" xmlns:w15="http://schemas.microsoft.com/office/word/2012/wordml" xmlns:wpg="http://schemas.microsoft.com/office/word/2010/wordprocessingGroup" xmlns:wpi="http://schemas.microsoft.com/office/word/2010/wordprocessingInk" xmlns:wne="http://schemas.microsoft.com/office/word/2006/wordml" xmlns:wps="http://schemas.microsoft.com/office/word/2010/wordprocessingShape" mc:Ignorable="w14 w15 wp14">
-  <w:p>
-    <w:pPr>
-      <w:pStyle w:val="Header"/>
-    </w:pPr>
-  </w:p>
-</w:hdr>
-</file>
-
-<file path=word/header2.xml><?xml version="1.0" encoding="utf-8"?>
-<w:hdr xmlns:wpc="http://schemas.microsoft.com/office/word/2010/wordprocessingCanvas" xmlns:mc="http://schemas.openxmlformats.org/markup-compatibility/2006" xmlns:o="urn:schemas-microsoft-com:office:office" xmlns:r="http://schemas.openxmlformats.org/officeDocument/2006/relationships" xmlns:m="http://schemas.openxmlformats.org/officeDocument/2006/math" xmlns:v="urn:schemas-microsoft-com:vml" xmlns:wp14="http://schemas.microsoft.com/office/word/2010/wordprocessingDrawing" xmlns:wp="http://schemas.openxmlformats.org/drawingml/2006/wordprocessingDrawing" xmlns:w10="urn:schemas-microsoft-com:office:word" xmlns:w="http://schemas.openxmlformats.org/wordprocessingml/2006/main" xmlns:w14="http://schemas.microsoft.com/office/word/2010/wordml" xmlns:w15="http://schemas.microsoft.com/office/word/2012/wordml" xmlns:wpg="http://schemas.microsoft.com/office/word/2010/wordprocessingGroup" xmlns:wpi="http://schemas.microsoft.com/office/word/2010/wordprocessingInk" xmlns:wne="http://schemas.microsoft.com/office/word/2006/wordml" xmlns:wps="http://schemas.microsoft.com/office/word/2010/wordprocessingShape" mc:Ignorable="w14 w15 wp14">
-  <w:p>
-    <w:pPr>
-      <w:pStyle w:val="Header"/>
-    </w:pPr>
-  </w:p>
-</w:hdr>
-</file>
-
-<file path=word/header3.xml><?xml version="1.0" encoding="utf-8"?>
-<w:hdr xmlns:wpc="http://schemas.microsoft.com/office/word/2010/wordprocessingCanvas" xmlns:mc="http://schemas.openxmlformats.org/markup-compatibility/2006" xmlns:o="urn:schemas-microsoft-com:office:office" xmlns:r="http://schemas.openxmlformats.org/officeDocument/2006/relationships" xmlns:m="http://schemas.openxmlformats.org/officeDocument/2006/math" xmlns:v="urn:schemas-microsoft-com:vml" xmlns:wp14="http://schemas.microsoft.com/office/word/2010/wordprocessingDrawing" xmlns:wp="http://schemas.openxmlformats.org/drawingml/2006/wordprocessingDrawing" xmlns:w10="urn:schemas-microsoft-com:office:word" xmlns:w="http://schemas.openxmlformats.org/wordprocessingml/2006/main" xmlns:w14="http://schemas.microsoft.com/office/word/2010/wordml" xmlns:w15="http://schemas.microsoft.com/office/word/2012/wordml" xmlns:wpg="http://schemas.microsoft.com/office/word/2010/wordprocessingGroup" xmlns:wpi="http://schemas.microsoft.com/office/word/2010/wordprocessingInk" xmlns:wne="http://schemas.microsoft.com/office/word/2006/wordml" xmlns:wps="http://schemas.microsoft.com/office/word/2010/wordprocessingShape" mc:Ignorable="w14 w15 wp14">
-  <w:p>
-    <w:pPr>
-      <w:pStyle w:val="Header"/>
-    </w:pPr>
-  </w:p>
-</w:hdr>
 </file>
 
 <file path=word/numbering.xml><?xml version="1.0" encoding="utf-8"?>
@@ -9013,7 +8942,7 @@
 </file>
 
 <file path=customXml/itemProps1.xml><?xml version="1.0" encoding="utf-8"?>
-<ds:datastoreItem xmlns:ds="http://schemas.openxmlformats.org/officeDocument/2006/customXml" ds:itemID="{3250624F-2B86-48B5-ABD5-F8AC7797CB5E}">
+<ds:datastoreItem xmlns:ds="http://schemas.openxmlformats.org/officeDocument/2006/customXml" ds:itemID="{B2713623-4265-4F64-BDB3-6367755E770B}">
   <ds:schemaRefs>
     <ds:schemaRef ds:uri="http://schemas.openxmlformats.org/officeDocument/2006/bibliography"/>
   </ds:schemaRefs>

</xml_diff>